<commit_message>
feat: crud province, district, ward
</commit_message>
<xml_diff>
--- a/doc/module quản trị.docx
+++ b/doc/module quản trị.docx
@@ -1409,34 +1409,7 @@
           <w:sz w:val="24"/>
           <w:szCs w:val="24"/>
         </w:rPr>
-        <w:t>huyện</w:t>
-      </w:r>
-      <w:r>
-        <w:rPr>
-          <w:rFonts w:ascii="Times New Roman" w:eastAsia="Times New Roman" w:hAnsi="Times New Roman" w:cs="Times New Roman"/>
-          <w:color w:val="000000"/>
-          <w:sz w:val="24"/>
-          <w:szCs w:val="24"/>
-        </w:rPr>
-        <w:t>(con)</w:t>
-      </w:r>
-      <w:r>
-        <w:rPr>
-          <w:rFonts w:ascii="Times New Roman" w:eastAsia="Times New Roman" w:hAnsi="Times New Roman" w:cs="Times New Roman"/>
-          <w:color w:val="000000"/>
-          <w:sz w:val="24"/>
-          <w:szCs w:val="24"/>
-        </w:rPr>
-        <w:t xml:space="preserve">,xã </w:t>
-      </w:r>
-      <w:r>
-        <w:rPr>
-          <w:rFonts w:ascii="Times New Roman" w:eastAsia="Times New Roman" w:hAnsi="Times New Roman" w:cs="Times New Roman"/>
-          <w:color w:val="000000"/>
-          <w:sz w:val="24"/>
-          <w:szCs w:val="24"/>
-        </w:rPr>
-        <w:t>(con)</w:t>
+        <w:t>huyện(con),xã (con)</w:t>
       </w:r>
     </w:p>
     <w:p>
@@ -1466,15 +1439,7 @@
           <w:sz w:val="24"/>
           <w:szCs w:val="24"/>
         </w:rPr>
-        <w:t>, khách hàng(con), nhà cung cấp(con), nhân viên</w:t>
-      </w:r>
-      <w:r>
-        <w:rPr>
-          <w:rFonts w:ascii="Times New Roman" w:hAnsi="Times New Roman" w:cs="Times New Roman"/>
-          <w:sz w:val="24"/>
-          <w:szCs w:val="24"/>
-        </w:rPr>
-        <w:t>(con)</w:t>
+        <w:t>, khách hàng(con), nhà cung cấp(con), nhân viên(con)</w:t>
       </w:r>
     </w:p>
     <w:p>
@@ -1645,39 +1610,15 @@
           <w:sz w:val="24"/>
           <w:szCs w:val="24"/>
         </w:rPr>
-        <w:t>các trường khác trong bảng</w:t>
-      </w:r>
-      <w:r>
-        <w:rPr>
-          <w:rFonts w:ascii="Times New Roman" w:hAnsi="Times New Roman" w:cs="Times New Roman"/>
-          <w:sz w:val="24"/>
-          <w:szCs w:val="24"/>
-        </w:rPr>
-        <w:t xml:space="preserve">  và </w:t>
-      </w:r>
-      <w:r>
-        <w:rPr>
-          <w:rFonts w:ascii="Times New Roman" w:hAnsi="Times New Roman" w:cs="Times New Roman"/>
-          <w:sz w:val="24"/>
-          <w:szCs w:val="24"/>
-        </w:rPr>
-        <w:t>BaseEntity(</w:t>
-      </w:r>
-      <w:r>
-        <w:rPr>
-          <w:rFonts w:ascii="Times New Roman" w:hAnsi="Times New Roman" w:cs="Times New Roman"/>
-          <w:sz w:val="24"/>
-          <w:szCs w:val="24"/>
-        </w:rPr>
-        <w:t>createddate, createdby, updateddate, updatedby</w:t>
-      </w:r>
-      <w:r>
-        <w:rPr>
-          <w:rFonts w:ascii="Times New Roman" w:hAnsi="Times New Roman" w:cs="Times New Roman"/>
-          <w:sz w:val="24"/>
-          <w:szCs w:val="24"/>
-        </w:rPr>
-        <w:t>)</w:t>
+        <w:t xml:space="preserve">các trường khác trong bảng  và </w:t>
+      </w:r>
+      <w:r>
+        <w:rPr>
+          <w:rFonts w:ascii="Times New Roman" w:hAnsi="Times New Roman" w:cs="Times New Roman"/>
+          <w:sz w:val="24"/>
+          <w:szCs w:val="24"/>
+        </w:rPr>
+        <w:t>BaseEntity(createddate, createdby, updateddate, updatedby)</w:t>
       </w:r>
     </w:p>
     <w:p>
@@ -1866,6 +1807,24 @@
           <w:szCs w:val="24"/>
         </w:rPr>
         <w:t>Data</w:t>
+      </w:r>
+    </w:p>
+    <w:p>
+      <w:pPr>
+        <w:ind w:left="1080"/>
+        <w:rPr>
+          <w:rFonts w:ascii="Times New Roman" w:hAnsi="Times New Roman" w:cs="Times New Roman"/>
+          <w:sz w:val="24"/>
+          <w:szCs w:val="24"/>
+        </w:rPr>
+      </w:pPr>
+      <w:r>
+        <w:rPr>
+          <w:rFonts w:ascii="Times New Roman" w:hAnsi="Times New Roman" w:cs="Times New Roman"/>
+          <w:sz w:val="24"/>
+          <w:szCs w:val="24"/>
+        </w:rPr>
+        <w:t>provinceId::4::eq</w:t>
       </w:r>
     </w:p>
     <w:p>
@@ -2350,6 +2309,7 @@
           <w:szCs w:val="24"/>
           <w:lang w:val="vi-VN"/>
         </w:rPr>
+        <w:lastRenderedPageBreak/>
         <w:t>}</w:t>
       </w:r>
     </w:p>
@@ -2503,6 +2463,7 @@
       <w:r>
         <w:rPr>
           <w:rFonts w:ascii="Times New Roman" w:hAnsi="Times New Roman" w:cs="Times New Roman"/>
+          <w:noProof/>
           <w:color w:val="4C94D8" w:themeColor="text2" w:themeTint="80"/>
           <w:sz w:val="24"/>
           <w:szCs w:val="24"/>
@@ -7571,6 +7532,7 @@
   <w:style w:type="character" w:default="1" w:styleId="DefaultParagraphFont">
     <w:name w:val="Default Paragraph Font"/>
     <w:uiPriority w:val="1"/>
+    <w:semiHidden/>
     <w:unhideWhenUsed/>
   </w:style>
   <w:style w:type="table" w:default="1" w:styleId="TableNormal">

</xml_diff>